<commit_message>
use table format md, works in pdf, word, gh doc
</commit_message>
<xml_diff>
--- a/paper/table1.docx
+++ b/paper/table1.docx
@@ -75,13 +75,7 @@
         <w:pStyle w:val="Date"/>
       </w:pPr>
       <w:r>
-        <w:t xml:space="preserve">–</w:t>
-      </w:r>
-      <w:r>
-        <w:t xml:space="preserve"> </w:t>
-      </w:r>
-      <w:r>
-        <w:t xml:space="preserve">2019-09-26</w:t>
+        <w:t xml:space="preserve">2019-09-27</w:t>
       </w:r>
     </w:p>
     <w:p>
@@ -99,13 +93,7 @@
         <w:pStyle w:val="FirstParagraph"/>
       </w:pPr>
       <w:r>
-        <w:t xml:space="preserve">We determined three types of multilayer networks most relevant to spatial variables. Multilayer networks with layers defined by spatially explicit locations, interspecific interactions, and community or subpopulation structure.</w:t>
-      </w:r>
-      <w:r>
-        <w:t xml:space="preserve"> </w:t>
-      </w:r>
-      <w:r>
-        <w:t xml:space="preserve">Other types of networks, such as intercontexual networks or temporal networks, are likely only to incorporate spatial variables in a hybrid multilayer network and considerations for including those variables will be explored here</w:t>
+        <w:t xml:space="preserve">In Table 1, we define three types of multilayer networks that incorporate spatial variables. Multilayer networks are composed of layers, nodes, interlayer edges and intralayer edges. Layers represent the different types of relationships, individuals or contexts of the social system. Nodes represent individual entities in the network, connected by some association or relationship with edges. Interlayer edges connect layers to other layers or individuals across layers. Intralayer edges connect individuals to other individuals within a network layer.</w:t>
       </w:r>
     </w:p>
     <w:p>
@@ -113,22 +101,7 @@
         <w:pStyle w:val="TextBody"/>
       </w:pPr>
       <w:r>
-        <w:t xml:space="preserve">In table 1, we define three types of multilayer networks that</w:t>
-      </w:r>
-      <w:r>
-        <w:t xml:space="preserve"> </w:t>
-      </w:r>
-      <w:r>
-        <w:rPr>
-          <w:i/>
-        </w:rPr>
-        <w:t xml:space="preserve">can</w:t>
-      </w:r>
-      <w:r>
-        <w:t xml:space="preserve"> </w:t>
-      </w:r>
-      <w:r>
-        <w:t xml:space="preserve">incorporate spatial variables.</w:t>
+        <w:t xml:space="preserve">Depending on the type of network, interlayer edges connect individuals to themselves across different contexts or to different individuals</w:t>
       </w:r>
     </w:p>
     <w:p>
@@ -136,7 +109,21 @@
         <w:pStyle w:val="TextBody"/>
       </w:pPr>
       <w:r>
-        <w:t xml:space="preserve">Multilayer networks are composed of layers, nodes, interlayer edges and intralayer edges. Layers are</w:t>
+        <w:t xml:space="preserve">multilayer networks with layers defined by spatially explicit locations, interspecific interactions, and community or subpopulation structure.</w:t>
+      </w:r>
+      <w:r>
+        <w:t xml:space="preserve"> </w:t>
+      </w:r>
+      <w:r>
+        <w:t xml:space="preserve">Other types of networks, such as intercontexual networks or temporal networks, are likely only to incorporate spatial variables in a hybrid multilayer network and considerations for including those variables will be explored here</w:t>
+      </w:r>
+    </w:p>
+    <w:p>
+      <w:pPr>
+        <w:pStyle w:val="TextBody"/>
+      </w:pPr>
+      <w:r>
+        <w:t xml:space="preserve">An animal’s social network is multifaceted and complex, though this system is often examined</w:t>
       </w:r>
     </w:p>
     <w:p>
@@ -202,7 +189,15 @@
             </w:tcBorders>
             <w:vAlign w:val="bottom"/>
           </w:tcPr>
-          <w:p/>
+          <w:p>
+            <w:pPr>
+              <w:pStyle w:val="Compact"/>
+              <w:jc w:val="left"/>
+            </w:pPr>
+            <w:r>
+              <w:t xml:space="preserve">V1</w:t>
+            </w:r>
+          </w:p>
         </w:tc>
         <w:tc>
           <w:tcPr>
@@ -217,7 +212,7 @@
               <w:jc w:val="left"/>
             </w:pPr>
             <w:r>
-              <w:t xml:space="preserve">Spatial network</w:t>
+              <w:t xml:space="preserve">V2</w:t>
             </w:r>
           </w:p>
         </w:tc>
@@ -234,7 +229,7 @@
               <w:jc w:val="left"/>
             </w:pPr>
             <w:r>
-              <w:t xml:space="preserve">Network of networks</w:t>
+              <w:t xml:space="preserve">V3</w:t>
             </w:r>
           </w:p>
         </w:tc>
@@ -251,53 +246,45 @@
               <w:jc w:val="left"/>
             </w:pPr>
             <w:r>
-              <w:t xml:space="preserve">Interspecific network</w:t>
+              <w:t xml:space="preserve">V4</w:t>
             </w:r>
           </w:p>
         </w:tc>
       </w:tr>
       <w:tr>
         <w:tc>
-          <w:p>
-            <w:pPr>
-              <w:pStyle w:val="Compact"/>
-              <w:jc w:val="left"/>
-            </w:pPr>
-            <w:r>
-              <w:t xml:space="preserve">Layer</w:t>
-            </w:r>
-          </w:p>
-        </w:tc>
-        <w:tc>
-          <w:p>
-            <w:pPr>
-              <w:pStyle w:val="Compact"/>
-              <w:jc w:val="left"/>
-            </w:pPr>
-            <w:r>
-              <w:t xml:space="preserve">Spatially explicit patches, areas, landcovers</w:t>
-            </w:r>
-          </w:p>
-        </w:tc>
-        <w:tc>
-          <w:p>
-            <w:pPr>
-              <w:pStyle w:val="Compact"/>
-              <w:jc w:val="left"/>
-            </w:pPr>
-            <w:r>
-              <w:t xml:space="preserve">Subpopulations, fuzzy patches</w:t>
-            </w:r>
-          </w:p>
-        </w:tc>
-        <w:tc>
-          <w:p>
-            <w:pPr>
-              <w:pStyle w:val="Compact"/>
-              <w:jc w:val="left"/>
-            </w:pPr>
-            <w:r>
-              <w:t xml:space="preserve">Different species</w:t>
+          <w:p/>
+        </w:tc>
+        <w:tc>
+          <w:p>
+            <w:pPr>
+              <w:pStyle w:val="Compact"/>
+              <w:jc w:val="left"/>
+            </w:pPr>
+            <w:r>
+              <w:t xml:space="preserve">Spatial network</w:t>
+            </w:r>
+          </w:p>
+        </w:tc>
+        <w:tc>
+          <w:p>
+            <w:pPr>
+              <w:pStyle w:val="Compact"/>
+              <w:jc w:val="left"/>
+            </w:pPr>
+            <w:r>
+              <w:t xml:space="preserve">Network of networks</w:t>
+            </w:r>
+          </w:p>
+        </w:tc>
+        <w:tc>
+          <w:p>
+            <w:pPr>
+              <w:pStyle w:val="Compact"/>
+              <w:jc w:val="left"/>
+            </w:pPr>
+            <w:r>
+              <w:t xml:space="preserve">Interspecific network</w:t>
             </w:r>
           </w:p>
         </w:tc>
@@ -310,40 +297,40 @@
               <w:jc w:val="left"/>
             </w:pPr>
             <w:r>
-              <w:t xml:space="preserve">Entities</w:t>
-            </w:r>
-          </w:p>
-        </w:tc>
-        <w:tc>
-          <w:p>
-            <w:pPr>
-              <w:pStyle w:val="Compact"/>
-              <w:jc w:val="left"/>
-            </w:pPr>
-            <w:r>
-              <w:t xml:space="preserve">Individuals</w:t>
-            </w:r>
-          </w:p>
-        </w:tc>
-        <w:tc>
-          <w:p>
-            <w:pPr>
-              <w:pStyle w:val="Compact"/>
-              <w:jc w:val="left"/>
-            </w:pPr>
-            <w:r>
-              <w:t xml:space="preserve">Individuals</w:t>
-            </w:r>
-          </w:p>
-        </w:tc>
-        <w:tc>
-          <w:p>
-            <w:pPr>
-              <w:pStyle w:val="Compact"/>
-              <w:jc w:val="left"/>
-            </w:pPr>
-            <w:r>
-              <w:t xml:space="preserve">Individuals</w:t>
+              <w:t xml:space="preserve">Layer</w:t>
+            </w:r>
+          </w:p>
+        </w:tc>
+        <w:tc>
+          <w:p>
+            <w:pPr>
+              <w:pStyle w:val="Compact"/>
+              <w:jc w:val="left"/>
+            </w:pPr>
+            <w:r>
+              <w:t xml:space="preserve">Spatially explicit patches, areas, landcovers</w:t>
+            </w:r>
+          </w:p>
+        </w:tc>
+        <w:tc>
+          <w:p>
+            <w:pPr>
+              <w:pStyle w:val="Compact"/>
+              <w:jc w:val="left"/>
+            </w:pPr>
+            <w:r>
+              <w:t xml:space="preserve">Subpopulations, fuzzy patches</w:t>
+            </w:r>
+          </w:p>
+        </w:tc>
+        <w:tc>
+          <w:p>
+            <w:pPr>
+              <w:pStyle w:val="Compact"/>
+              <w:jc w:val="left"/>
+            </w:pPr>
+            <w:r>
+              <w:t xml:space="preserve">Different species</w:t>
             </w:r>
           </w:p>
         </w:tc>
@@ -356,40 +343,40 @@
               <w:jc w:val="left"/>
             </w:pPr>
             <w:r>
-              <w:t xml:space="preserve">Nodes</w:t>
-            </w:r>
-          </w:p>
-        </w:tc>
-        <w:tc>
-          <w:p>
-            <w:pPr>
-              <w:pStyle w:val="Compact"/>
-              <w:jc w:val="left"/>
-            </w:pPr>
-            <w:r>
-              <w:t xml:space="preserve">Individual</w:t>
-            </w:r>
-          </w:p>
-        </w:tc>
-        <w:tc>
-          <w:p>
-            <w:pPr>
-              <w:pStyle w:val="Compact"/>
-              <w:jc w:val="left"/>
-            </w:pPr>
-            <w:r>
-              <w:t xml:space="preserve">Individuals and sub-networks</w:t>
-            </w:r>
-          </w:p>
-        </w:tc>
-        <w:tc>
-          <w:p>
-            <w:pPr>
-              <w:pStyle w:val="Compact"/>
-              <w:jc w:val="left"/>
-            </w:pPr>
-            <w:r>
-              <w:t xml:space="preserve">Individuals and species-specific networks</w:t>
+              <w:t xml:space="preserve">Entities</w:t>
+            </w:r>
+          </w:p>
+        </w:tc>
+        <w:tc>
+          <w:p>
+            <w:pPr>
+              <w:pStyle w:val="Compact"/>
+              <w:jc w:val="left"/>
+            </w:pPr>
+            <w:r>
+              <w:t xml:space="preserve">Individuals</w:t>
+            </w:r>
+          </w:p>
+        </w:tc>
+        <w:tc>
+          <w:p>
+            <w:pPr>
+              <w:pStyle w:val="Compact"/>
+              <w:jc w:val="left"/>
+            </w:pPr>
+            <w:r>
+              <w:t xml:space="preserve">Individuals</w:t>
+            </w:r>
+          </w:p>
+        </w:tc>
+        <w:tc>
+          <w:p>
+            <w:pPr>
+              <w:pStyle w:val="Compact"/>
+              <w:jc w:val="left"/>
+            </w:pPr>
+            <w:r>
+              <w:t xml:space="preserve">Individuals</w:t>
             </w:r>
           </w:p>
         </w:tc>
@@ -402,40 +389,40 @@
               <w:jc w:val="left"/>
             </w:pPr>
             <w:r>
-              <w:t xml:space="preserve">Interlayer edges</w:t>
-            </w:r>
-          </w:p>
-        </w:tc>
-        <w:tc>
-          <w:p>
-            <w:pPr>
-              <w:pStyle w:val="Compact"/>
-              <w:jc w:val="left"/>
-            </w:pPr>
-            <w:r>
-              <w:t xml:space="preserve">Connect individuals to themselves</w:t>
-            </w:r>
-          </w:p>
-        </w:tc>
-        <w:tc>
-          <w:p>
-            <w:pPr>
-              <w:pStyle w:val="Compact"/>
-              <w:jc w:val="left"/>
-            </w:pPr>
-            <w:r>
-              <w:t xml:space="preserve">Connect networks to networks</w:t>
-            </w:r>
-          </w:p>
-        </w:tc>
-        <w:tc>
-          <w:p>
-            <w:pPr>
-              <w:pStyle w:val="Compact"/>
-              <w:jc w:val="left"/>
-            </w:pPr>
-            <w:r>
-              <w:t xml:space="preserve">Connect species to species</w:t>
+              <w:t xml:space="preserve">Nodes</w:t>
+            </w:r>
+          </w:p>
+        </w:tc>
+        <w:tc>
+          <w:p>
+            <w:pPr>
+              <w:pStyle w:val="Compact"/>
+              <w:jc w:val="left"/>
+            </w:pPr>
+            <w:r>
+              <w:t xml:space="preserve">Individual</w:t>
+            </w:r>
+          </w:p>
+        </w:tc>
+        <w:tc>
+          <w:p>
+            <w:pPr>
+              <w:pStyle w:val="Compact"/>
+              <w:jc w:val="left"/>
+            </w:pPr>
+            <w:r>
+              <w:t xml:space="preserve">Individuals and sub-networks</w:t>
+            </w:r>
+          </w:p>
+        </w:tc>
+        <w:tc>
+          <w:p>
+            <w:pPr>
+              <w:pStyle w:val="Compact"/>
+              <w:jc w:val="left"/>
+            </w:pPr>
+            <w:r>
+              <w:t xml:space="preserve">Individuals and species-specific networks</w:t>
             </w:r>
           </w:p>
         </w:tc>
@@ -448,40 +435,40 @@
               <w:jc w:val="left"/>
             </w:pPr>
             <w:r>
-              <w:t xml:space="preserve">Intralayer edges</w:t>
-            </w:r>
-          </w:p>
-        </w:tc>
-        <w:tc>
-          <w:p>
-            <w:pPr>
-              <w:pStyle w:val="Compact"/>
-              <w:jc w:val="left"/>
-            </w:pPr>
-            <w:r>
-              <w:t xml:space="preserve">Association to other individuals within network</w:t>
-            </w:r>
-          </w:p>
-        </w:tc>
-        <w:tc>
-          <w:p>
-            <w:pPr>
-              <w:pStyle w:val="Compact"/>
-              <w:jc w:val="left"/>
-            </w:pPr>
-            <w:r>
-              <w:t xml:space="preserve">Association to other individuals within network</w:t>
-            </w:r>
-          </w:p>
-        </w:tc>
-        <w:tc>
-          <w:p>
-            <w:pPr>
-              <w:pStyle w:val="Compact"/>
-              <w:jc w:val="left"/>
-            </w:pPr>
-            <w:r>
-              <w:t xml:space="preserve">Association to other individuals within network</w:t>
+              <w:t xml:space="preserve">Interlayer edges</w:t>
+            </w:r>
+          </w:p>
+        </w:tc>
+        <w:tc>
+          <w:p>
+            <w:pPr>
+              <w:pStyle w:val="Compact"/>
+              <w:jc w:val="left"/>
+            </w:pPr>
+            <w:r>
+              <w:t xml:space="preserve">Connect individuals to themselves</w:t>
+            </w:r>
+          </w:p>
+        </w:tc>
+        <w:tc>
+          <w:p>
+            <w:pPr>
+              <w:pStyle w:val="Compact"/>
+              <w:jc w:val="left"/>
+            </w:pPr>
+            <w:r>
+              <w:t xml:space="preserve">Connect networks to networks</w:t>
+            </w:r>
+          </w:p>
+        </w:tc>
+        <w:tc>
+          <w:p>
+            <w:pPr>
+              <w:pStyle w:val="Compact"/>
+              <w:jc w:val="left"/>
+            </w:pPr>
+            <w:r>
+              <w:t xml:space="preserve">Connect species to species</w:t>
             </w:r>
           </w:p>
         </w:tc>
@@ -494,34 +481,42 @@
               <w:jc w:val="left"/>
             </w:pPr>
             <w:r>
-              <w:t xml:space="preserve">Social grain</w:t>
-            </w:r>
-          </w:p>
-        </w:tc>
-        <w:tc>
-          <w:p>
-            <w:pPr>
-              <w:pStyle w:val="Compact"/>
-              <w:jc w:val="left"/>
-            </w:pPr>
-            <w:r>
-              <w:t xml:space="preserve">types of interaction, chain rule, spatsoc threshold, hyena sessions</w:t>
-            </w:r>
-          </w:p>
-        </w:tc>
-        <w:tc>
-          <w:p>
-            <w:pPr>
-              <w:pStyle w:val="Compact"/>
-              <w:jc w:val="left"/>
-            </w:pPr>
-            <w:r>
-              <w:t xml:space="preserve">For intra: see left. For inter: similarity, vulnerability</w:t>
-            </w:r>
-          </w:p>
-        </w:tc>
-        <w:tc>
-          <w:p/>
+              <w:t xml:space="preserve">Intralayer edges</w:t>
+            </w:r>
+          </w:p>
+        </w:tc>
+        <w:tc>
+          <w:p>
+            <w:pPr>
+              <w:pStyle w:val="Compact"/>
+              <w:jc w:val="left"/>
+            </w:pPr>
+            <w:r>
+              <w:t xml:space="preserve">Association to other individuals within network</w:t>
+            </w:r>
+          </w:p>
+        </w:tc>
+        <w:tc>
+          <w:p>
+            <w:pPr>
+              <w:pStyle w:val="Compact"/>
+              <w:jc w:val="left"/>
+            </w:pPr>
+            <w:r>
+              <w:t xml:space="preserve">Association to other individuals within network</w:t>
+            </w:r>
+          </w:p>
+        </w:tc>
+        <w:tc>
+          <w:p>
+            <w:pPr>
+              <w:pStyle w:val="Compact"/>
+              <w:jc w:val="left"/>
+            </w:pPr>
+            <w:r>
+              <w:t xml:space="preserve">Association to other individuals within network</w:t>
+            </w:r>
+          </w:p>
         </w:tc>
       </w:tr>
       <w:tr>
@@ -532,34 +527,34 @@
               <w:jc w:val="left"/>
             </w:pPr>
             <w:r>
-              <w:t xml:space="preserve">Spatial grain</w:t>
-            </w:r>
-          </w:p>
-        </w:tc>
-        <w:tc>
-          <w:p>
-            <w:pPr>
-              <w:pStyle w:val="Compact"/>
-              <w:jc w:val="left"/>
-            </w:pPr>
-            <w:r>
-              <w:t xml:space="preserve">resolution</w:t>
+              <w:t xml:space="preserve">Social grain</w:t>
+            </w:r>
+          </w:p>
+        </w:tc>
+        <w:tc>
+          <w:p>
+            <w:pPr>
+              <w:pStyle w:val="Compact"/>
+              <w:jc w:val="left"/>
+            </w:pPr>
+            <w:r>
+              <w:t xml:space="preserve">types of interaction, chain rule, spatsoc threshold, hyena sessions</w:t>
+            </w:r>
+          </w:p>
+        </w:tc>
+        <w:tc>
+          <w:p>
+            <w:pPr>
+              <w:pStyle w:val="Compact"/>
+              <w:jc w:val="left"/>
+            </w:pPr>
+            <w:r>
+              <w:t xml:space="preserve">For intra: see left. For inter: similarity, vulnerability</w:t>
             </w:r>
           </w:p>
         </w:tc>
         <w:tc>
           <w:p/>
-        </w:tc>
-        <w:tc>
-          <w:p>
-            <w:pPr>
-              <w:pStyle w:val="Compact"/>
-              <w:jc w:val="left"/>
-            </w:pPr>
-            <w:r>
-              <w:t xml:space="preserve">connectivity, clusters</w:t>
-            </w:r>
-          </w:p>
         </w:tc>
       </w:tr>
       <w:tr>
@@ -570,7 +565,45 @@
               <w:jc w:val="left"/>
             </w:pPr>
             <w:r>
-              <w:t xml:space="preserve">Image md</w:t>
+              <w:t xml:space="preserve">Spatial grain</w:t>
+            </w:r>
+          </w:p>
+        </w:tc>
+        <w:tc>
+          <w:p>
+            <w:pPr>
+              <w:pStyle w:val="Compact"/>
+              <w:jc w:val="left"/>
+            </w:pPr>
+            <w:r>
+              <w:t xml:space="preserve">resolution</w:t>
+            </w:r>
+          </w:p>
+        </w:tc>
+        <w:tc>
+          <w:p/>
+        </w:tc>
+        <w:tc>
+          <w:p>
+            <w:pPr>
+              <w:pStyle w:val="Compact"/>
+              <w:jc w:val="left"/>
+            </w:pPr>
+            <w:r>
+              <w:t xml:space="preserve">connectivity, clusters</w:t>
+            </w:r>
+          </w:p>
+        </w:tc>
+      </w:tr>
+      <w:tr>
+        <w:tc>
+          <w:p>
+            <w:pPr>
+              <w:pStyle w:val="Compact"/>
+              <w:jc w:val="left"/>
+            </w:pPr>
+            <w:r>
+              <w:t xml:space="preserve">Image</w:t>
             </w:r>
           </w:p>
         </w:tc>

</xml_diff>